<commit_message>
Req 2 Load excel file
</commit_message>
<xml_diff>
--- a/Structure.docx
+++ b/Structure.docx
@@ -30,7 +30,37 @@
         <w:rPr>
           <w:lang w:val="en-US"/>
         </w:rPr>
-        <w:t>src : source code</w:t>
+        <w:t>frontS</w:t>
+      </w:r>
+      <w:r>
+        <w:rPr>
+          <w:lang w:val="en-US"/>
+        </w:rPr>
+        <w:t>rc : source code</w:t>
+      </w:r>
+      <w:r>
+        <w:rPr>
+          <w:lang w:val="en-US"/>
+        </w:rPr>
+        <w:t xml:space="preserve"> of javascripts for front</w:t>
+      </w:r>
+    </w:p>
+    <w:p>
+      <w:pPr>
+        <w:pStyle w:val="Prrafodelista"/>
+        <w:numPr>
+          <w:ilvl w:val="0"/>
+          <w:numId w:val="1"/>
+        </w:numPr>
+        <w:rPr>
+          <w:lang w:val="en-US"/>
+        </w:rPr>
+      </w:pPr>
+      <w:r>
+        <w:rPr>
+          <w:lang w:val="en-US"/>
+        </w:rPr>
+        <w:t>backSrc : source code of javascripts for backend (file access and others)</w:t>
       </w:r>
     </w:p>
     <w:p>

</xml_diff>